<commit_message>
fix: download file after generating word
</commit_message>
<xml_diff>
--- a/public/Penilaian Akhir Semester Bahasa Indonesia, 2021-08-16.docx
+++ b/public/Penilaian Akhir Semester Bahasa Indonesia, 2021-08-16.docx
@@ -82,11 +82,15 @@
         <w:spacing w:line="360" w:lineRule="auto"/>
       </w:pPr>
       <w:r>
+        <w:rPr/>
+        <w:t xml:space="preserve">MATA PELAJARAN: </w:t>
+      </w:r>
+      <w:r>
         <w:rPr>
-          <w:smallCaps w:val="0"/>
-          <w:caps w:val="1"/>
+          <w:b w:val="1"/>
+          <w:bCs w:val="1"/>
         </w:rPr>
-        <w:t xml:space="preserve">Mata Pelajaran: Bahasa Indonesia</w:t>
+        <w:t xml:space="preserve">Bahasa Indonesia</w:t>
       </w:r>
     </w:p>
     <w:p>
@@ -94,11 +98,15 @@
         <w:spacing w:line="360" w:lineRule="auto"/>
       </w:pPr>
       <w:r>
+        <w:rPr/>
+        <w:t xml:space="preserve">ALOKASI WAKTU: </w:t>
+      </w:r>
+      <w:r>
         <w:rPr>
-          <w:smallCaps w:val="0"/>
-          <w:caps w:val="1"/>
+          <w:b w:val="1"/>
+          <w:bCs w:val="1"/>
         </w:rPr>
-        <w:t xml:space="preserve">Alokasi Waktu: 60 Menit</w:t>
+        <w:t xml:space="preserve">60</w:t>
       </w:r>
     </w:p>
     <w:p>
@@ -106,11 +114,15 @@
         <w:spacing w:line="360" w:lineRule="auto"/>
       </w:pPr>
       <w:r>
+        <w:rPr/>
+        <w:t xml:space="preserve">JUMLAH SOAL: </w:t>
+      </w:r>
+      <w:r>
         <w:rPr>
-          <w:smallCaps w:val="0"/>
-          <w:caps w:val="1"/>
+          <w:b w:val="1"/>
+          <w:bCs w:val="1"/>
         </w:rPr>
-        <w:t xml:space="preserve">Jumlah Soal: 37 Soal</w:t>
+        <w:t xml:space="preserve">37 Soal</w:t>
       </w:r>
     </w:p>
     <w:p>
@@ -118,11 +130,15 @@
         <w:spacing w:line="360" w:lineRule="auto"/>
       </w:pPr>
       <w:r>
+        <w:rPr/>
+        <w:t xml:space="preserve">WAKTU PELAKSANAAN: </w:t>
+      </w:r>
+      <w:r>
         <w:rPr>
-          <w:smallCaps w:val="0"/>
-          <w:caps w:val="1"/>
+          <w:b w:val="1"/>
+          <w:bCs w:val="1"/>
         </w:rPr>
-        <w:t xml:space="preserve">Waktu Pelaksanaan: 2021-08-16 11:30:00</w:t>
+        <w:t xml:space="preserve">2021-08-16 11:30:00</w:t>
       </w:r>
     </w:p>
     <w:p>
@@ -130,11 +146,8 @@
         <w:spacing w:line="360" w:lineRule="auto"/>
       </w:pPr>
       <w:r>
-        <w:rPr>
-          <w:smallCaps w:val="0"/>
-          <w:caps w:val="1"/>
-        </w:rPr>
-        <w:t xml:space="preserve">Kelas / Program: </w:t>
+        <w:rPr/>
+        <w:t xml:space="preserve">KELAS / PROGRAM: </w:t>
       </w:r>
     </w:p>
     <w:p>
@@ -3191,7 +3204,7 @@
 <file path=word/numbering.xml><?xml version="1.0" encoding="utf-8"?>
 <w:numbering xmlns:ve="http://schemas.openxmlformats.org/markup-compatibility/2006" xmlns:o="urn:schemas-microsoft-com:office:office" xmlns:r="http://schemas.openxmlformats.org/officeDocument/2006/relationships" xmlns:m="http://schemas.openxmlformats.org/officeDocument/2006/math" xmlns:v="urn:schemas-microsoft-com:vml" xmlns:wp="http://schemas.openxmlformats.org/drawingml/2006/wordprocessingDrawing" xmlns:w10="urn:schemas-microsoft-com:office:word" xmlns:w="http://schemas.openxmlformats.org/wordprocessingml/2006/main" xmlns:wne="http://schemas.microsoft.com/office/word/2006/wordml">
   <w:abstractNum w:abstractNumId="1">
-    <w:nsid w:val="7054335D"/>
+    <w:nsid w:val="80C849BA"/>
     <w:multiLevelType w:val="multilevel"/>
     <w:lvl w:ilvl="0">
       <w:start w:val="1"/>
@@ -3225,7 +3238,7 @@
     </w:lvl>
   </w:abstractNum>
   <w:abstractNum w:abstractNumId="2">
-    <w:nsid w:val="E6CD7744"/>
+    <w:nsid w:val="C63EBEEE"/>
     <w:multiLevelType w:val="multilevel"/>
     <w:lvl w:ilvl="0">
       <w:start w:val="1"/>

</xml_diff>